<commit_message>
add 3 & 4 lines
</commit_message>
<xml_diff>
--- a/ballada.docx
+++ b/ballada.docx
@@ -8,19 +8,21 @@
       </w:r>
     </w:p>
     <w:p>
-      <w:pPr>
-        <w:rPr>
-          <w:lang w:val="ru-RU"/>
-        </w:rPr>
-      </w:pPr>
       <w:r>
         <w:t>Are right here!</w:t>
       </w:r>
       <w:r>
-        <w:rPr>
-          <w:lang w:val="ru-RU"/>
-        </w:rPr>
         <w:t>!</w:t>
+      </w:r>
+    </w:p>
+    <w:p>
+      <w:r>
+        <w:t>Third and forth</w:t>
+      </w:r>
+    </w:p>
+    <w:p>
+      <w:r>
+        <w:t>Lines are here!</w:t>
       </w:r>
     </w:p>
     <w:sectPr>

</xml_diff>